<commit_message>
edir pres after data notes
</commit_message>
<xml_diff>
--- a/files/presentation_desc.docx
+++ b/files/presentation_desc.docx
@@ -401,65 +401,52 @@
         <w:t>שקופית דחיסת נתונים הסבר:</w:t>
       </w:r>
       <w:r>
-        <w:rPr>
-          <w:rtl/>
-        </w:rPr>
-        <w:br/>
-      </w:r>
-      <w:r>
-        <w:rPr>
-          <w:rFonts w:hint="cs"/>
-          <w:rtl/>
-        </w:rPr>
-        <w:t xml:space="preserve">אז </w:t>
-      </w:r>
-      <w:r>
-        <w:rPr>
-          <w:rFonts w:hint="cs"/>
-          <w:rtl/>
-        </w:rPr>
-        <w:t xml:space="preserve">בואו נסביר </w:t>
-      </w:r>
-      <w:r>
-        <w:rPr>
-          <w:rFonts w:hint="cs"/>
-          <w:rtl/>
-        </w:rPr>
-        <w:t>בעצם מה זה דחיסת נתונים?</w:t>
-      </w:r>
-      <w:r>
-        <w:rPr>
-          <w:rtl/>
-        </w:rPr>
-        <w:br/>
-      </w:r>
-      <w:r>
-        <w:rPr>
-          <w:rFonts w:hint="cs"/>
-          <w:rtl/>
-        </w:rPr>
-        <w:t xml:space="preserve">דחיסת נתונים זה תהליך של קידוד, בניה מחדש, </w:t>
-      </w:r>
-      <w:r>
-        <w:rPr>
-          <w:rFonts w:hint="cs"/>
-          <w:rtl/>
-        </w:rPr>
-        <w:t xml:space="preserve">או </w:t>
-      </w:r>
-      <w:r>
-        <w:rPr>
-          <w:rFonts w:hint="cs"/>
-          <w:rtl/>
-        </w:rPr>
-        <w:t xml:space="preserve">ביצוע </w:t>
-      </w:r>
-      <w:r>
-        <w:rPr>
-          <w:rFonts w:hint="cs"/>
-          <w:rtl/>
-        </w:rPr>
-        <w:t xml:space="preserve">כל שינוי במטרה להפחית את גודל המידע </w:t>
+        <w:br/>
+      </w:r>
+      <w:r>
+        <w:rPr>
+          <w:rFonts w:hint="cs"/>
+          <w:rtl/>
+        </w:rPr>
+        <w:t xml:space="preserve">הקידוד שאנו נבצע יהיה קידוד </w:t>
+      </w:r>
+      <w:r>
+        <w:t xml:space="preserve">losseless </w:t>
+      </w:r>
+      <w:r>
+        <w:rPr>
+          <w:rFonts w:hint="cs"/>
+          <w:rtl/>
+        </w:rPr>
+        <w:t xml:space="preserve"> </w:t>
+      </w:r>
+      <w:r>
+        <w:rPr>
+          <w:rFonts w:hint="cs"/>
+          <w:rtl/>
+        </w:rPr>
+        <w:t xml:space="preserve">,בקידוד זה </w:t>
+      </w:r>
+      <w:r>
+        <w:rPr>
+          <w:rFonts w:hint="cs"/>
+          <w:rtl/>
+        </w:rPr>
+        <w:t xml:space="preserve"> אנו לא מאבדים מידע לאחר פיענוח .</w:t>
+      </w:r>
+      <w:r>
+        <w:rPr>
+          <w:rFonts w:hint="cs"/>
+          <w:rtl/>
+        </w:rPr>
+        <w:t xml:space="preserve">נדגיש כי הדחיסה והקידוד שנבצע יהיה </w:t>
+      </w:r>
+      <w:r>
+        <w:rPr>
+          <w:rFonts w:hint="cs"/>
+          <w:rtl/>
+        </w:rPr>
+        <w:t>דחיסה של סדרות מספרים</w:t>
       </w:r>
       <w:r>
         <w:rPr>
@@ -584,6 +571,52 @@
       </w:r>
       <w:r>
         <w:t>inverse</w:t>
+      </w:r>
+      <w:r>
+        <w:rPr>
+          <w:rtl/>
+        </w:rPr>
+        <w:br/>
+      </w:r>
+      <w:r>
+        <w:rPr>
+          <w:rFonts w:hint="cs"/>
+          <w:rtl/>
+        </w:rPr>
+        <w:t>נראה כי נקבל באלגוריתם רצף מספרים שהם לא בהכרח שלמים</w:t>
+      </w:r>
+      <w:r>
+        <w:rPr>
+          <w:rtl/>
+        </w:rPr>
+        <w:br/>
+      </w:r>
+      <w:r>
+        <w:rPr>
+          <w:rFonts w:hint="cs"/>
+          <w:rtl/>
+        </w:rPr>
+        <w:t>ומכאן על ידי רצת המספרים</w:t>
+      </w:r>
+      <w:r>
+        <w:rPr>
+          <w:rFonts w:hint="cs"/>
+          <w:rtl/>
+        </w:rPr>
+        <w:t xml:space="preserve"> </w:t>
+      </w:r>
+      <w:r>
+        <w:rPr>
+          <w:rFonts w:hint="cs"/>
+          <w:rtl/>
+        </w:rPr>
+        <w:t>החדש שקיבלנו נוכל לחזור ולקבל את רצף המספריים ההתחלתי</w:t>
+      </w:r>
+      <w:r>
+        <w:rPr>
+          <w:rtl/>
+        </w:rPr>
+        <w:br/>
       </w:r>
       <w:r>
         <w:rPr>
@@ -791,63 +824,46 @@
           <w:rFonts w:hint="cs"/>
           <w:rtl/>
         </w:rPr>
-        <w:t>אין כאן צורך לשמור את הביט הנוסף, מכיוון שבאלגוריתם ה</w:t>
-      </w:r>
-      <w:r>
-        <w:t xml:space="preserve">inverse </w:t>
-      </w:r>
-      <w:r>
-        <w:rPr>
-          <w:rFonts w:hint="cs"/>
-          <w:rtl/>
-        </w:rPr>
-        <w:t xml:space="preserve"> לאלגוריתם זה אנו משתמשים בערך תחתון </w:t>
-      </w:r>
-      <w:r>
-        <w:rPr>
-          <w:rFonts w:hint="cs"/>
-          <w:rtl/>
-        </w:rPr>
-        <w:t>ועליון</w:t>
-      </w:r>
-      <w:r>
-        <w:rPr>
-          <w:rFonts w:hint="cs"/>
-          <w:rtl/>
-        </w:rPr>
-        <w:t xml:space="preserve"> כדי לחזור לרצף המקורי.</w:t>
-      </w:r>
-      <w:r>
-        <w:rPr>
-          <w:rtl/>
-        </w:rPr>
-        <w:br/>
-      </w:r>
-      <w:r>
-        <w:rPr>
-          <w:rtl/>
-        </w:rPr>
-        <w:br/>
-      </w:r>
-      <w:r>
-        <w:rPr>
-          <w:rtl/>
-        </w:rPr>
-        <w:br/>
-      </w:r>
-      <w:r>
-        <w:rPr>
-          <w:rtl/>
-        </w:rPr>
-        <w:br/>
-      </w:r>
-      <w:r>
-        <w:rPr>
-          <w:rFonts w:hint="cs"/>
-          <w:u w:val="single"/>
+        <w:t xml:space="preserve">אין כאן צורך לשמור את הביט הנוסף, </w:t>
+      </w:r>
+      <w:r>
+        <w:rPr>
+          <w:rFonts w:hint="cs"/>
+          <w:rtl/>
+        </w:rPr>
+        <w:t>זאת מכיוון שאנו לא מחלקים בשתיים בשביל הממוצע אלה סוכמים</w:t>
+      </w:r>
+      <w:r>
+        <w:rPr>
+          <w:rtl/>
+        </w:rPr>
+        <w:br/>
+      </w:r>
+      <w:r>
+        <w:rPr>
           <w:rtl/>
         </w:rPr>
         <w:lastRenderedPageBreak/>
+        <w:br/>
+      </w:r>
+      <w:r>
+        <w:rPr>
+          <w:rtl/>
+        </w:rPr>
+        <w:br/>
+      </w:r>
+      <w:r>
+        <w:rPr>
+          <w:rtl/>
+        </w:rPr>
+        <w:br/>
+      </w:r>
+      <w:r>
+        <w:rPr>
+          <w:rFonts w:hint="cs"/>
+          <w:u w:val="single"/>
+          <w:rtl/>
+        </w:rPr>
         <w:t>* הסבר לפני מעבר:</w:t>
       </w:r>
       <w:r>
@@ -964,7 +980,14 @@
           <w:rFonts w:hint="cs"/>
           <w:rtl/>
         </w:rPr>
-        <w:t xml:space="preserve"> בעלי קידוד יחודי </w:t>
+        <w:t xml:space="preserve"> בעלי </w:t>
+      </w:r>
+      <w:r>
+        <w:rPr>
+          <w:rFonts w:hint="cs"/>
+          <w:rtl/>
+        </w:rPr>
+        <w:t>פיענוח יחודי</w:t>
       </w:r>
       <w:r>
         <w:rPr>

</xml_diff>